<commit_message>
Modif Tableau de droits
Ajout de droits pour groupe.local
</commit_message>
<xml_diff>
--- a/Documents/Droits.docx
+++ b/Documents/Droits.docx
@@ -2,6 +2,20 @@
 <file path=word/document.xml><?xml version="1.0" encoding="utf-8"?>
 <w:document xmlns:wpc="http://schemas.microsoft.com/office/word/2010/wordprocessingCanvas" xmlns:cx="http://schemas.microsoft.com/office/drawing/2014/chartex" xmlns:cx1="http://schemas.microsoft.com/office/drawing/2015/9/8/chartex" xmlns:cx2="http://schemas.microsoft.com/office/drawing/2015/10/21/chartex" xmlns:mc="http://schemas.openxmlformats.org/markup-compatibility/2006" xmlns:o="urn:schemas-microsoft-com:office:office" xmlns:r="http://schemas.openxmlformats.org/officeDocument/2006/relationships" xmlns:m="http://schemas.openxmlformats.org/officeDocument/2006/math" xmlns:v="urn:schemas-microsoft-com:vml" xmlns:wp14="http://schemas.microsoft.com/office/word/2010/wordprocessingDrawing" xmlns:wp="http://schemas.openxmlformats.org/drawingml/2006/wordprocessingDrawing" xmlns:w10="urn:schemas-microsoft-com:office:word" xmlns:w="http://schemas.openxmlformats.org/wordprocessingml/2006/main" xmlns:w14="http://schemas.microsoft.com/office/word/2010/wordml" xmlns:w15="http://schemas.microsoft.com/office/word/2012/wordml" xmlns:w16se="http://schemas.microsoft.com/office/word/2015/wordml/symex" xmlns:wpg="http://schemas.microsoft.com/office/word/2010/wordprocessingGroup" xmlns:wpi="http://schemas.microsoft.com/office/word/2010/wordprocessingInk" xmlns:wne="http://schemas.microsoft.com/office/word/2006/wordml" xmlns:wps="http://schemas.microsoft.com/office/word/2010/wordprocessingShape" mc:Ignorable="w14 w15 w16se wp14">
   <w:body>
+    <w:p>
+      <w:pPr>
+        <w:pStyle w:val="Titre1"/>
+        <w:rPr>
+          <w:b/>
+        </w:rPr>
+      </w:pPr>
+      <w:r>
+        <w:rPr>
+          <w:b/>
+        </w:rPr>
+        <w:t>Telecom :</w:t>
+      </w:r>
+    </w:p>
     <w:tbl>
       <w:tblPr>
         <w:tblStyle w:val="Grilledutableau"/>
@@ -131,7 +145,7 @@
         </w:tc>
         <w:tc>
           <w:tcPr>
-            <w:tcW w:w="1360" w:type="dxa"/>
+            <w:tcW w:w="1386" w:type="dxa"/>
             <w:shd w:val="clear" w:color="auto" w:fill="DEEAF6" w:themeFill="accent1" w:themeFillTint="33"/>
           </w:tcPr>
           <w:p>
@@ -140,12 +154,14 @@
                 <w:b/>
               </w:rPr>
             </w:pPr>
+            <w:proofErr w:type="spellStart"/>
             <w:r>
               <w:rPr>
                 <w:b/>
               </w:rPr>
               <w:t>Groupe.local</w:t>
             </w:r>
+            <w:proofErr w:type="spellEnd"/>
           </w:p>
         </w:tc>
         <w:tc>
@@ -265,7 +281,7 @@
         </w:tc>
         <w:tc>
           <w:tcPr>
-            <w:tcW w:w="1360" w:type="dxa"/>
+            <w:tcW w:w="1386" w:type="dxa"/>
           </w:tcPr>
           <w:p>
             <w:pPr>
@@ -381,7 +397,7 @@
         </w:tc>
         <w:tc>
           <w:tcPr>
-            <w:tcW w:w="1360" w:type="dxa"/>
+            <w:tcW w:w="1386" w:type="dxa"/>
           </w:tcPr>
           <w:p>
             <w:pPr>
@@ -497,7 +513,7 @@
         </w:tc>
         <w:tc>
           <w:tcPr>
-            <w:tcW w:w="1360" w:type="dxa"/>
+            <w:tcW w:w="1386" w:type="dxa"/>
           </w:tcPr>
           <w:p>
             <w:pPr>
@@ -613,7 +629,7 @@
         </w:tc>
         <w:tc>
           <w:tcPr>
-            <w:tcW w:w="1360" w:type="dxa"/>
+            <w:tcW w:w="1386" w:type="dxa"/>
           </w:tcPr>
           <w:p>
             <w:pPr>
@@ -729,23 +745,21 @@
         </w:tc>
         <w:tc>
           <w:tcPr>
-            <w:tcW w:w="1360" w:type="dxa"/>
-          </w:tcPr>
-          <w:p>
-            <w:pPr>
-              <w:jc w:val="center"/>
-              <w:rPr>
-                <w:b/>
-              </w:rPr>
-            </w:pPr>
-            <w:r>
-              <w:rPr>
-                <w:b/>
-              </w:rPr>
-              <w:t>X</w:t>
-            </w:r>
-            <w:bookmarkStart w:id="0" w:name="_GoBack"/>
-            <w:bookmarkEnd w:id="0"/>
+            <w:tcW w:w="1386" w:type="dxa"/>
+          </w:tcPr>
+          <w:p>
+            <w:pPr>
+              <w:jc w:val="center"/>
+              <w:rPr>
+                <w:b/>
+              </w:rPr>
+            </w:pPr>
+            <w:r>
+              <w:rPr>
+                <w:b/>
+              </w:rPr>
+              <w:t>X</w:t>
+            </w:r>
           </w:p>
         </w:tc>
         <w:tc>
@@ -841,7 +855,7 @@
         </w:tc>
         <w:tc>
           <w:tcPr>
-            <w:tcW w:w="1360" w:type="dxa"/>
+            <w:tcW w:w="1386" w:type="dxa"/>
           </w:tcPr>
           <w:p>
             <w:pPr>
@@ -880,6 +894,877 @@
       </w:tr>
     </w:tbl>
     <w:p/>
+    <w:p>
+      <w:pPr>
+        <w:pStyle w:val="Titre1"/>
+        <w:rPr>
+          <w:b/>
+        </w:rPr>
+      </w:pPr>
+      <w:r>
+        <w:rPr>
+          <w:b/>
+        </w:rPr>
+        <w:t>Groupe :</w:t>
+      </w:r>
+    </w:p>
+    <w:tbl>
+      <w:tblPr>
+        <w:tblStyle w:val="Grilledutableau"/>
+        <w:tblW w:w="0" w:type="auto"/>
+        <w:tblLook w:val="04A0" w:firstRow="1" w:lastRow="0" w:firstColumn="1" w:lastColumn="0" w:noHBand="0" w:noVBand="1"/>
+      </w:tblPr>
+      <w:tblGrid>
+        <w:gridCol w:w="2689"/>
+        <w:gridCol w:w="1947"/>
+        <w:gridCol w:w="2086"/>
+        <w:gridCol w:w="2503"/>
+        <w:gridCol w:w="1295"/>
+        <w:gridCol w:w="1386"/>
+        <w:gridCol w:w="1295"/>
+      </w:tblGrid>
+      <w:tr>
+        <w:tc>
+          <w:tcPr>
+            <w:tcW w:w="2689" w:type="dxa"/>
+            <w:tcBorders>
+              <w:tl2br w:val="single" w:sz="4" w:space="0" w:color="auto"/>
+            </w:tcBorders>
+            <w:shd w:val="clear" w:color="auto" w:fill="DEEAF6" w:themeFill="accent1" w:themeFillTint="33"/>
+          </w:tcPr>
+          <w:p>
+            <w:pPr>
+              <w:rPr>
+                <w:b/>
+              </w:rPr>
+            </w:pPr>
+            <w:r>
+              <w:rPr>
+                <w:b/>
+              </w:rPr>
+              <w:t xml:space="preserve">               Groupe Utilisateur</w:t>
+            </w:r>
+          </w:p>
+          <w:p>
+            <w:pPr>
+              <w:rPr>
+                <w:b/>
+              </w:rPr>
+            </w:pPr>
+            <w:r>
+              <w:rPr>
+                <w:b/>
+              </w:rPr>
+              <w:t>Dossier</w:t>
+            </w:r>
+          </w:p>
+        </w:tc>
+        <w:tc>
+          <w:tcPr>
+            <w:tcW w:w="1947" w:type="dxa"/>
+            <w:shd w:val="clear" w:color="auto" w:fill="DEEAF6" w:themeFill="accent1" w:themeFillTint="33"/>
+          </w:tcPr>
+          <w:p>
+            <w:pPr>
+              <w:rPr>
+                <w:b/>
+              </w:rPr>
+            </w:pPr>
+            <w:r>
+              <w:rPr>
+                <w:b/>
+              </w:rPr>
+              <w:t>Service Technique</w:t>
+            </w:r>
+          </w:p>
+        </w:tc>
+        <w:tc>
+          <w:tcPr>
+            <w:tcW w:w="2086" w:type="dxa"/>
+            <w:shd w:val="clear" w:color="auto" w:fill="DEEAF6" w:themeFill="accent1" w:themeFillTint="33"/>
+          </w:tcPr>
+          <w:p>
+            <w:pPr>
+              <w:rPr>
+                <w:b/>
+              </w:rPr>
+            </w:pPr>
+            <w:r>
+              <w:rPr>
+                <w:b/>
+              </w:rPr>
+              <w:t>Service Commercial</w:t>
+            </w:r>
+          </w:p>
+        </w:tc>
+        <w:tc>
+          <w:tcPr>
+            <w:tcW w:w="2503" w:type="dxa"/>
+            <w:shd w:val="clear" w:color="auto" w:fill="DEEAF6" w:themeFill="accent1" w:themeFillTint="33"/>
+          </w:tcPr>
+          <w:p>
+            <w:pPr>
+              <w:rPr>
+                <w:b/>
+              </w:rPr>
+            </w:pPr>
+            <w:r>
+              <w:rPr>
+                <w:b/>
+              </w:rPr>
+              <w:t>Service Admin/Financier</w:t>
+            </w:r>
+          </w:p>
+        </w:tc>
+        <w:tc>
+          <w:tcPr>
+            <w:tcW w:w="1295" w:type="dxa"/>
+            <w:shd w:val="clear" w:color="auto" w:fill="DEEAF6" w:themeFill="accent1" w:themeFillTint="33"/>
+          </w:tcPr>
+          <w:p>
+            <w:pPr>
+              <w:rPr>
+                <w:b/>
+              </w:rPr>
+            </w:pPr>
+            <w:r>
+              <w:rPr>
+                <w:b/>
+              </w:rPr>
+              <w:t>Service RH</w:t>
+            </w:r>
+          </w:p>
+        </w:tc>
+        <w:tc>
+          <w:tcPr>
+            <w:tcW w:w="1386" w:type="dxa"/>
+            <w:shd w:val="clear" w:color="auto" w:fill="DEEAF6" w:themeFill="accent1" w:themeFillTint="33"/>
+          </w:tcPr>
+          <w:p>
+            <w:pPr>
+              <w:rPr>
+                <w:b/>
+              </w:rPr>
+            </w:pPr>
+            <w:proofErr w:type="spellStart"/>
+            <w:r>
+              <w:rPr>
+                <w:b/>
+              </w:rPr>
+              <w:t>Groupe.local</w:t>
+            </w:r>
+            <w:proofErr w:type="spellEnd"/>
+          </w:p>
+        </w:tc>
+        <w:tc>
+          <w:tcPr>
+            <w:tcW w:w="1295" w:type="dxa"/>
+            <w:shd w:val="clear" w:color="auto" w:fill="DEEAF6" w:themeFill="accent1" w:themeFillTint="33"/>
+          </w:tcPr>
+          <w:p>
+            <w:pPr>
+              <w:rPr>
+                <w:b/>
+              </w:rPr>
+            </w:pPr>
+            <w:r>
+              <w:rPr>
+                <w:b/>
+              </w:rPr>
+              <w:t>Direction</w:t>
+            </w:r>
+          </w:p>
+        </w:tc>
+      </w:tr>
+      <w:tr>
+        <w:tc>
+          <w:tcPr>
+            <w:tcW w:w="2689" w:type="dxa"/>
+          </w:tcPr>
+          <w:p>
+            <w:pPr>
+              <w:rPr>
+                <w:b/>
+              </w:rPr>
+            </w:pPr>
+            <w:r>
+              <w:rPr>
+                <w:b/>
+              </w:rPr>
+              <w:t>T:\</w:t>
+            </w:r>
+          </w:p>
+        </w:tc>
+        <w:tc>
+          <w:tcPr>
+            <w:tcW w:w="1947" w:type="dxa"/>
+          </w:tcPr>
+          <w:p>
+            <w:pPr>
+              <w:jc w:val="center"/>
+              <w:rPr>
+                <w:b/>
+              </w:rPr>
+            </w:pPr>
+            <w:r>
+              <w:rPr>
+                <w:b/>
+              </w:rPr>
+              <w:t>X</w:t>
+            </w:r>
+          </w:p>
+        </w:tc>
+        <w:tc>
+          <w:tcPr>
+            <w:tcW w:w="2086" w:type="dxa"/>
+          </w:tcPr>
+          <w:p>
+            <w:pPr>
+              <w:jc w:val="center"/>
+              <w:rPr>
+                <w:b/>
+              </w:rPr>
+            </w:pPr>
+            <w:r>
+              <w:rPr>
+                <w:b/>
+              </w:rPr>
+              <w:t>X</w:t>
+            </w:r>
+          </w:p>
+        </w:tc>
+        <w:tc>
+          <w:tcPr>
+            <w:tcW w:w="2503" w:type="dxa"/>
+          </w:tcPr>
+          <w:p>
+            <w:pPr>
+              <w:jc w:val="center"/>
+              <w:rPr>
+                <w:b/>
+              </w:rPr>
+            </w:pPr>
+            <w:r>
+              <w:rPr>
+                <w:b/>
+              </w:rPr>
+              <w:t>X</w:t>
+            </w:r>
+          </w:p>
+        </w:tc>
+        <w:tc>
+          <w:tcPr>
+            <w:tcW w:w="1295" w:type="dxa"/>
+          </w:tcPr>
+          <w:p>
+            <w:pPr>
+              <w:jc w:val="center"/>
+              <w:rPr>
+                <w:b/>
+              </w:rPr>
+            </w:pPr>
+            <w:r>
+              <w:rPr>
+                <w:b/>
+              </w:rPr>
+              <w:t>X</w:t>
+            </w:r>
+          </w:p>
+        </w:tc>
+        <w:tc>
+          <w:tcPr>
+            <w:tcW w:w="1386" w:type="dxa"/>
+          </w:tcPr>
+          <w:p>
+            <w:pPr>
+              <w:jc w:val="center"/>
+              <w:rPr>
+                <w:b/>
+              </w:rPr>
+            </w:pPr>
+            <w:r>
+              <w:rPr>
+                <w:b/>
+              </w:rPr>
+              <w:t>X</w:t>
+            </w:r>
+          </w:p>
+        </w:tc>
+        <w:tc>
+          <w:tcPr>
+            <w:tcW w:w="1295" w:type="dxa"/>
+          </w:tcPr>
+          <w:p>
+            <w:pPr>
+              <w:jc w:val="center"/>
+              <w:rPr>
+                <w:b/>
+              </w:rPr>
+            </w:pPr>
+            <w:r>
+              <w:rPr>
+                <w:b/>
+              </w:rPr>
+              <w:t>X</w:t>
+            </w:r>
+          </w:p>
+        </w:tc>
+      </w:tr>
+      <w:tr>
+        <w:tc>
+          <w:tcPr>
+            <w:tcW w:w="2689" w:type="dxa"/>
+          </w:tcPr>
+          <w:p>
+            <w:pPr>
+              <w:rPr>
+                <w:b/>
+              </w:rPr>
+            </w:pPr>
+            <w:r>
+              <w:rPr>
+                <w:b/>
+              </w:rPr>
+              <w:t>S:\ Technique</w:t>
+            </w:r>
+          </w:p>
+        </w:tc>
+        <w:tc>
+          <w:tcPr>
+            <w:tcW w:w="1947" w:type="dxa"/>
+          </w:tcPr>
+          <w:p>
+            <w:pPr>
+              <w:jc w:val="center"/>
+              <w:rPr>
+                <w:b/>
+              </w:rPr>
+            </w:pPr>
+            <w:r>
+              <w:rPr>
+                <w:b/>
+              </w:rPr>
+              <w:t>X</w:t>
+            </w:r>
+          </w:p>
+        </w:tc>
+        <w:tc>
+          <w:tcPr>
+            <w:tcW w:w="2086" w:type="dxa"/>
+          </w:tcPr>
+          <w:p>
+            <w:pPr>
+              <w:jc w:val="center"/>
+              <w:rPr>
+                <w:b/>
+              </w:rPr>
+            </w:pPr>
+          </w:p>
+        </w:tc>
+        <w:tc>
+          <w:tcPr>
+            <w:tcW w:w="2503" w:type="dxa"/>
+          </w:tcPr>
+          <w:p>
+            <w:pPr>
+              <w:jc w:val="center"/>
+              <w:rPr>
+                <w:b/>
+              </w:rPr>
+            </w:pPr>
+          </w:p>
+        </w:tc>
+        <w:tc>
+          <w:tcPr>
+            <w:tcW w:w="1295" w:type="dxa"/>
+          </w:tcPr>
+          <w:p>
+            <w:pPr>
+              <w:jc w:val="center"/>
+              <w:rPr>
+                <w:b/>
+              </w:rPr>
+            </w:pPr>
+          </w:p>
+        </w:tc>
+        <w:tc>
+          <w:tcPr>
+            <w:tcW w:w="1386" w:type="dxa"/>
+          </w:tcPr>
+          <w:p>
+            <w:pPr>
+              <w:jc w:val="center"/>
+              <w:rPr>
+                <w:b/>
+              </w:rPr>
+            </w:pPr>
+          </w:p>
+        </w:tc>
+        <w:tc>
+          <w:tcPr>
+            <w:tcW w:w="1295" w:type="dxa"/>
+          </w:tcPr>
+          <w:p>
+            <w:pPr>
+              <w:jc w:val="center"/>
+              <w:rPr>
+                <w:b/>
+              </w:rPr>
+            </w:pPr>
+            <w:r>
+              <w:rPr>
+                <w:b/>
+              </w:rPr>
+              <w:t>X</w:t>
+            </w:r>
+          </w:p>
+        </w:tc>
+      </w:tr>
+      <w:tr>
+        <w:tc>
+          <w:tcPr>
+            <w:tcW w:w="2689" w:type="dxa"/>
+          </w:tcPr>
+          <w:p>
+            <w:pPr>
+              <w:rPr>
+                <w:b/>
+              </w:rPr>
+            </w:pPr>
+            <w:r>
+              <w:rPr>
+                <w:b/>
+              </w:rPr>
+              <w:t>S:\ Commercial</w:t>
+            </w:r>
+          </w:p>
+        </w:tc>
+        <w:tc>
+          <w:tcPr>
+            <w:tcW w:w="1947" w:type="dxa"/>
+          </w:tcPr>
+          <w:p>
+            <w:pPr>
+              <w:jc w:val="center"/>
+              <w:rPr>
+                <w:b/>
+              </w:rPr>
+            </w:pPr>
+          </w:p>
+        </w:tc>
+        <w:tc>
+          <w:tcPr>
+            <w:tcW w:w="2086" w:type="dxa"/>
+          </w:tcPr>
+          <w:p>
+            <w:pPr>
+              <w:jc w:val="center"/>
+              <w:rPr>
+                <w:b/>
+              </w:rPr>
+            </w:pPr>
+            <w:r>
+              <w:rPr>
+                <w:b/>
+              </w:rPr>
+              <w:t>X</w:t>
+            </w:r>
+          </w:p>
+        </w:tc>
+        <w:tc>
+          <w:tcPr>
+            <w:tcW w:w="2503" w:type="dxa"/>
+          </w:tcPr>
+          <w:p>
+            <w:pPr>
+              <w:jc w:val="center"/>
+              <w:rPr>
+                <w:b/>
+              </w:rPr>
+            </w:pPr>
+          </w:p>
+        </w:tc>
+        <w:tc>
+          <w:tcPr>
+            <w:tcW w:w="1295" w:type="dxa"/>
+          </w:tcPr>
+          <w:p>
+            <w:pPr>
+              <w:jc w:val="center"/>
+              <w:rPr>
+                <w:b/>
+              </w:rPr>
+            </w:pPr>
+          </w:p>
+        </w:tc>
+        <w:tc>
+          <w:tcPr>
+            <w:tcW w:w="1386" w:type="dxa"/>
+          </w:tcPr>
+          <w:p>
+            <w:pPr>
+              <w:jc w:val="center"/>
+              <w:rPr>
+                <w:b/>
+              </w:rPr>
+            </w:pPr>
+          </w:p>
+        </w:tc>
+        <w:tc>
+          <w:tcPr>
+            <w:tcW w:w="1295" w:type="dxa"/>
+          </w:tcPr>
+          <w:p>
+            <w:pPr>
+              <w:jc w:val="center"/>
+              <w:rPr>
+                <w:b/>
+              </w:rPr>
+            </w:pPr>
+            <w:r>
+              <w:rPr>
+                <w:b/>
+              </w:rPr>
+              <w:t>X</w:t>
+            </w:r>
+          </w:p>
+        </w:tc>
+      </w:tr>
+      <w:tr>
+        <w:tc>
+          <w:tcPr>
+            <w:tcW w:w="2689" w:type="dxa"/>
+          </w:tcPr>
+          <w:p>
+            <w:pPr>
+              <w:rPr>
+                <w:b/>
+              </w:rPr>
+            </w:pPr>
+            <w:r>
+              <w:rPr>
+                <w:b/>
+              </w:rPr>
+              <w:t>S:\ Admin/Financier</w:t>
+            </w:r>
+          </w:p>
+        </w:tc>
+        <w:tc>
+          <w:tcPr>
+            <w:tcW w:w="1947" w:type="dxa"/>
+          </w:tcPr>
+          <w:p>
+            <w:pPr>
+              <w:jc w:val="center"/>
+              <w:rPr>
+                <w:b/>
+              </w:rPr>
+            </w:pPr>
+          </w:p>
+        </w:tc>
+        <w:tc>
+          <w:tcPr>
+            <w:tcW w:w="2086" w:type="dxa"/>
+          </w:tcPr>
+          <w:p>
+            <w:pPr>
+              <w:jc w:val="center"/>
+              <w:rPr>
+                <w:b/>
+              </w:rPr>
+            </w:pPr>
+          </w:p>
+        </w:tc>
+        <w:tc>
+          <w:tcPr>
+            <w:tcW w:w="2503" w:type="dxa"/>
+          </w:tcPr>
+          <w:p>
+            <w:pPr>
+              <w:jc w:val="center"/>
+              <w:rPr>
+                <w:b/>
+              </w:rPr>
+            </w:pPr>
+            <w:r>
+              <w:rPr>
+                <w:b/>
+              </w:rPr>
+              <w:t>X</w:t>
+            </w:r>
+          </w:p>
+        </w:tc>
+        <w:tc>
+          <w:tcPr>
+            <w:tcW w:w="1295" w:type="dxa"/>
+          </w:tcPr>
+          <w:p>
+            <w:pPr>
+              <w:jc w:val="center"/>
+              <w:rPr>
+                <w:b/>
+              </w:rPr>
+            </w:pPr>
+          </w:p>
+        </w:tc>
+        <w:tc>
+          <w:tcPr>
+            <w:tcW w:w="1386" w:type="dxa"/>
+          </w:tcPr>
+          <w:p>
+            <w:pPr>
+              <w:jc w:val="center"/>
+              <w:rPr>
+                <w:b/>
+              </w:rPr>
+            </w:pPr>
+          </w:p>
+        </w:tc>
+        <w:tc>
+          <w:tcPr>
+            <w:tcW w:w="1295" w:type="dxa"/>
+          </w:tcPr>
+          <w:p>
+            <w:pPr>
+              <w:jc w:val="center"/>
+              <w:rPr>
+                <w:b/>
+              </w:rPr>
+            </w:pPr>
+            <w:r>
+              <w:rPr>
+                <w:b/>
+              </w:rPr>
+              <w:t>X</w:t>
+            </w:r>
+          </w:p>
+        </w:tc>
+      </w:tr>
+      <w:tr>
+        <w:tc>
+          <w:tcPr>
+            <w:tcW w:w="2689" w:type="dxa"/>
+          </w:tcPr>
+          <w:p>
+            <w:pPr>
+              <w:rPr>
+                <w:b/>
+              </w:rPr>
+            </w:pPr>
+            <w:r>
+              <w:rPr>
+                <w:b/>
+              </w:rPr>
+              <w:t>S:\ RH</w:t>
+            </w:r>
+          </w:p>
+        </w:tc>
+        <w:tc>
+          <w:tcPr>
+            <w:tcW w:w="1947" w:type="dxa"/>
+          </w:tcPr>
+          <w:p>
+            <w:pPr>
+              <w:jc w:val="center"/>
+              <w:rPr>
+                <w:b/>
+              </w:rPr>
+            </w:pPr>
+          </w:p>
+        </w:tc>
+        <w:tc>
+          <w:tcPr>
+            <w:tcW w:w="2086" w:type="dxa"/>
+          </w:tcPr>
+          <w:p>
+            <w:pPr>
+              <w:jc w:val="center"/>
+              <w:rPr>
+                <w:b/>
+              </w:rPr>
+            </w:pPr>
+          </w:p>
+        </w:tc>
+        <w:tc>
+          <w:tcPr>
+            <w:tcW w:w="2503" w:type="dxa"/>
+          </w:tcPr>
+          <w:p>
+            <w:pPr>
+              <w:jc w:val="center"/>
+              <w:rPr>
+                <w:b/>
+              </w:rPr>
+            </w:pPr>
+          </w:p>
+        </w:tc>
+        <w:tc>
+          <w:tcPr>
+            <w:tcW w:w="1295" w:type="dxa"/>
+          </w:tcPr>
+          <w:p>
+            <w:pPr>
+              <w:jc w:val="center"/>
+              <w:rPr>
+                <w:b/>
+              </w:rPr>
+            </w:pPr>
+            <w:r>
+              <w:rPr>
+                <w:b/>
+              </w:rPr>
+              <w:t>X</w:t>
+            </w:r>
+          </w:p>
+        </w:tc>
+        <w:tc>
+          <w:tcPr>
+            <w:tcW w:w="1386" w:type="dxa"/>
+          </w:tcPr>
+          <w:p>
+            <w:pPr>
+              <w:jc w:val="center"/>
+              <w:rPr>
+                <w:b/>
+              </w:rPr>
+            </w:pPr>
+            <w:r>
+              <w:rPr>
+                <w:b/>
+              </w:rPr>
+              <w:t>X</w:t>
+            </w:r>
+          </w:p>
+        </w:tc>
+        <w:tc>
+          <w:tcPr>
+            <w:tcW w:w="1295" w:type="dxa"/>
+          </w:tcPr>
+          <w:p>
+            <w:pPr>
+              <w:jc w:val="center"/>
+              <w:rPr>
+                <w:b/>
+              </w:rPr>
+            </w:pPr>
+            <w:r>
+              <w:rPr>
+                <w:b/>
+              </w:rPr>
+              <w:t>X</w:t>
+            </w:r>
+          </w:p>
+        </w:tc>
+      </w:tr>
+      <w:tr>
+        <w:tc>
+          <w:tcPr>
+            <w:tcW w:w="2689" w:type="dxa"/>
+          </w:tcPr>
+          <w:p>
+            <w:pPr>
+              <w:rPr>
+                <w:b/>
+              </w:rPr>
+            </w:pPr>
+            <w:r>
+              <w:rPr>
+                <w:b/>
+              </w:rPr>
+              <w:t>S:\ Direction</w:t>
+            </w:r>
+          </w:p>
+        </w:tc>
+        <w:tc>
+          <w:tcPr>
+            <w:tcW w:w="1947" w:type="dxa"/>
+          </w:tcPr>
+          <w:p>
+            <w:pPr>
+              <w:jc w:val="center"/>
+              <w:rPr>
+                <w:b/>
+              </w:rPr>
+            </w:pPr>
+          </w:p>
+        </w:tc>
+        <w:tc>
+          <w:tcPr>
+            <w:tcW w:w="2086" w:type="dxa"/>
+          </w:tcPr>
+          <w:p>
+            <w:pPr>
+              <w:jc w:val="center"/>
+              <w:rPr>
+                <w:b/>
+              </w:rPr>
+            </w:pPr>
+          </w:p>
+        </w:tc>
+        <w:tc>
+          <w:tcPr>
+            <w:tcW w:w="2503" w:type="dxa"/>
+          </w:tcPr>
+          <w:p>
+            <w:pPr>
+              <w:jc w:val="center"/>
+              <w:rPr>
+                <w:b/>
+              </w:rPr>
+            </w:pPr>
+          </w:p>
+        </w:tc>
+        <w:tc>
+          <w:tcPr>
+            <w:tcW w:w="1295" w:type="dxa"/>
+          </w:tcPr>
+          <w:p>
+            <w:pPr>
+              <w:jc w:val="center"/>
+              <w:rPr>
+                <w:b/>
+              </w:rPr>
+            </w:pPr>
+          </w:p>
+        </w:tc>
+        <w:tc>
+          <w:tcPr>
+            <w:tcW w:w="1386" w:type="dxa"/>
+          </w:tcPr>
+          <w:p>
+            <w:pPr>
+              <w:jc w:val="center"/>
+              <w:rPr>
+                <w:b/>
+              </w:rPr>
+            </w:pPr>
+          </w:p>
+        </w:tc>
+        <w:tc>
+          <w:tcPr>
+            <w:tcW w:w="1295" w:type="dxa"/>
+          </w:tcPr>
+          <w:p>
+            <w:pPr>
+              <w:jc w:val="center"/>
+              <w:rPr>
+                <w:b/>
+              </w:rPr>
+            </w:pPr>
+            <w:r>
+              <w:rPr>
+                <w:b/>
+              </w:rPr>
+              <w:t>X</w:t>
+            </w:r>
+          </w:p>
+        </w:tc>
+      </w:tr>
+    </w:tbl>
+    <w:p>
+      <w:bookmarkStart w:id="0" w:name="_GoBack"/>
+      <w:bookmarkEnd w:id="0"/>
+    </w:p>
     <w:sectPr>
       <w:pgSz w:w="16838" w:h="11906" w:orient="landscape"/>
       <w:pgMar w:top="1417" w:right="1417" w:bottom="1417" w:left="1417" w:header="708" w:footer="708" w:gutter="0"/>
@@ -1013,6 +1898,7 @@
     <w:lsdException w:name="HTML Sample" w:semiHidden="1" w:unhideWhenUsed="1"/>
     <w:lsdException w:name="HTML Typewriter" w:semiHidden="1" w:unhideWhenUsed="1"/>
     <w:lsdException w:name="HTML Variable" w:semiHidden="1" w:unhideWhenUsed="1"/>
+    <w:lsdException w:name="Normal Table" w:semiHidden="1" w:unhideWhenUsed="1"/>
     <w:lsdException w:name="annotation subject" w:semiHidden="1" w:unhideWhenUsed="1"/>
     <w:lsdException w:name="No List" w:semiHidden="1" w:unhideWhenUsed="1"/>
     <w:lsdException w:name="Outline List 1" w:semiHidden="1" w:unhideWhenUsed="1"/>
@@ -1059,8 +1945,10 @@
     <w:lsdException w:name="Table Subtle 2" w:semiHidden="1" w:unhideWhenUsed="1"/>
     <w:lsdException w:name="Table Web 1" w:semiHidden="1" w:unhideWhenUsed="1"/>
     <w:lsdException w:name="Table Web 2" w:semiHidden="1" w:unhideWhenUsed="1"/>
+    <w:lsdException w:name="Table Web 3" w:semiHidden="1" w:unhideWhenUsed="1"/>
     <w:lsdException w:name="Balloon Text" w:semiHidden="1" w:unhideWhenUsed="1"/>
     <w:lsdException w:name="Table Grid" w:uiPriority="39"/>
+    <w:lsdException w:name="Table Theme" w:semiHidden="1" w:unhideWhenUsed="1"/>
     <w:lsdException w:name="Placeholder Text" w:semiHidden="1"/>
     <w:lsdException w:name="No Spacing" w:uiPriority="1" w:qFormat="1"/>
     <w:lsdException w:name="Light Shading" w:uiPriority="60"/>
@@ -1282,6 +2170,27 @@
     <w:name w:val="Normal"/>
     <w:qFormat/>
   </w:style>
+  <w:style w:type="paragraph" w:styleId="Titre1">
+    <w:name w:val="heading 1"/>
+    <w:basedOn w:val="Normal"/>
+    <w:next w:val="Normal"/>
+    <w:link w:val="Titre1Car"/>
+    <w:uiPriority w:val="9"/>
+    <w:qFormat/>
+    <w:rsid w:val="009701A5"/>
+    <w:pPr>
+      <w:keepNext/>
+      <w:keepLines/>
+      <w:spacing w:before="240" w:after="0"/>
+      <w:outlineLvl w:val="0"/>
+    </w:pPr>
+    <w:rPr>
+      <w:rFonts w:asciiTheme="majorHAnsi" w:eastAsiaTheme="majorEastAsia" w:hAnsiTheme="majorHAnsi" w:cstheme="majorBidi"/>
+      <w:color w:val="2E74B5" w:themeColor="accent1" w:themeShade="BF"/>
+      <w:sz w:val="32"/>
+      <w:szCs w:val="32"/>
+    </w:rPr>
+  </w:style>
   <w:style w:type="character" w:default="1" w:styleId="Policepardfaut">
     <w:name w:val="Default Paragraph Font"/>
     <w:uiPriority w:val="1"/>
@@ -1327,6 +2236,19 @@
         <w:insideV w:val="single" w:sz="4" w:space="0" w:color="auto"/>
       </w:tblBorders>
     </w:tblPr>
+  </w:style>
+  <w:style w:type="character" w:customStyle="1" w:styleId="Titre1Car">
+    <w:name w:val="Titre 1 Car"/>
+    <w:basedOn w:val="Policepardfaut"/>
+    <w:link w:val="Titre1"/>
+    <w:uiPriority w:val="9"/>
+    <w:rsid w:val="009701A5"/>
+    <w:rPr>
+      <w:rFonts w:asciiTheme="majorHAnsi" w:eastAsiaTheme="majorEastAsia" w:hAnsiTheme="majorHAnsi" w:cstheme="majorBidi"/>
+      <w:color w:val="2E74B5" w:themeColor="accent1" w:themeShade="BF"/>
+      <w:sz w:val="32"/>
+      <w:szCs w:val="32"/>
+    </w:rPr>
   </w:style>
 </w:styles>
 </file>

</xml_diff>